<commit_message>
Added ex6 partially completed
</commit_message>
<xml_diff>
--- a/HW3/Homework Submission Report Template.docx
+++ b/HW3/Homework Submission Report Template.docx
@@ -42,21 +42,7 @@
           <w:sz w:val="32"/>
           <w:szCs w:val="32"/>
         </w:rPr>
-        <w:t>Mikayel</w:t>
-      </w:r>
-      <w:r>
-        <w:rPr>
-          <w:sz w:val="32"/>
-          <w:szCs w:val="32"/>
-        </w:rPr>
-        <w:t xml:space="preserve"> </w:t>
-      </w:r>
-      <w:r>
-        <w:rPr>
-          <w:sz w:val="32"/>
-          <w:szCs w:val="32"/>
-        </w:rPr>
-        <w:t>Bejanyan</w:t>
+        <w:t>Mikayel Bejanyan</w:t>
       </w:r>
     </w:p>
     <w:p>
@@ -839,7 +825,7 @@
         <w:rPr>
           <w:b/>
         </w:rPr>
-        <w:t>No</w:t>
+        <w:t>Yes</w:t>
       </w:r>
     </w:p>
     <w:p>
@@ -864,7 +850,7 @@
         <w:rPr>
           <w:b/>
         </w:rPr>
-        <w:t>No</w:t>
+        <w:t>Yes</w:t>
       </w:r>
     </w:p>
     <w:p>
@@ -884,7 +870,7 @@
         <w:rPr>
           <w:b/>
         </w:rPr>
-        <w:t>No</w:t>
+        <w:t>Yes</w:t>
       </w:r>
     </w:p>
     <w:p>
@@ -908,7 +894,7 @@
         <w:rPr>
           <w:b/>
         </w:rPr>
-        <w:t>No</w:t>
+        <w:t>Yes</w:t>
       </w:r>
     </w:p>
     <w:p>
@@ -932,7 +918,7 @@
         <w:rPr>
           <w:b/>
         </w:rPr>
-        <w:t>No</w:t>
+        <w:t>Yes</w:t>
       </w:r>
     </w:p>
     <w:p>
@@ -954,7 +940,7 @@
         <w:tab/>
         <w:tab/>
         <w:tab/>
-        <w:t>No</w:t>
+        <w:t>Yes</w:t>
       </w:r>
     </w:p>
     <w:p>
@@ -991,7 +977,7 @@
         <w:rPr>
           <w:b/>
         </w:rPr>
-        <w:t>Working on it</w:t>
+        <w:t>Not completely</w:t>
       </w:r>
     </w:p>
     <w:p>
@@ -1016,7 +1002,7 @@
         <w:rPr>
           <w:b/>
         </w:rPr>
-        <w:t>Not yet</w:t>
+        <w:t>yes</w:t>
       </w:r>
     </w:p>
     <w:p>
@@ -1036,7 +1022,7 @@
         <w:rPr>
           <w:b/>
         </w:rPr>
-        <w:t>Yes/No</w:t>
+        <w:t>No</w:t>
       </w:r>
     </w:p>
     <w:p>
@@ -1060,7 +1046,7 @@
         <w:rPr>
           <w:b/>
         </w:rPr>
-        <w:t>Yes/No</w:t>
+        <w:t>No</w:t>
       </w:r>
     </w:p>
     <w:p>
@@ -1084,7 +1070,7 @@
         <w:rPr>
           <w:b/>
         </w:rPr>
-        <w:t>Yes/No</w:t>
+        <w:t>idk</w:t>
       </w:r>
     </w:p>
     <w:p>
@@ -1106,7 +1092,12 @@
         <w:tab/>
         <w:tab/>
         <w:tab/>
-        <w:t>Yes/No</w:t>
+      </w:r>
+      <w:r>
+        <w:rPr>
+          <w:b/>
+        </w:rPr>
+        <w:t>almost</w:t>
       </w:r>
     </w:p>
     <w:p>

</xml_diff>